<commit_message>
Määrittely dokumentti valmis ?!
</commit_message>
<xml_diff>
--- a/Määrittelydokumentti.docx
+++ b/Määrittelydokumentti.docx
@@ -8,10 +8,46 @@
         <w:jc w:val="center"/>
       </w:pPr>
       <w:r>
-        <w:t>Määrittelydokumentti</w:t>
+        <w:t>Matriisilaskimen m</w:t>
+      </w:r>
+      <w:r>
+        <w:t>äärittelydokumentti</w:t>
       </w:r>
     </w:p>
     <w:p>
+      <w:r>
+        <w:t>Tässä projektissa toteutan normaalin matriisin tietorakenteen ja matriisin muita erikoistuneita tietorakenteita, esimerkiksi neliömatriisi, vektori, alkeismatriisi, sekä matriiseille yhteenlasku, kertolasku ja ehkä muitakin operaatiota.</w:t>
+      </w:r>
+    </w:p>
+    <w:p>
+      <w:r>
+        <w:t>Ohjelma toimii tekstipohjaisesti</w:t>
+      </w:r>
+      <w:r>
+        <w:t xml:space="preserve"> komentorivissä ja saa syötteenä halutun</w:t>
+      </w:r>
+      <w:r>
+        <w:t xml:space="preserve"> </w:t>
+      </w:r>
+      <w:r>
+        <w:t>operaation vastaava merkkijono sekä operaation tarvittavat matriisit.</w:t>
+      </w:r>
+    </w:p>
+    <w:p>
+      <w:r>
+        <w:t>Normaalisti matriisin tilavaativuus on O(n*m), missä n ja m ovat sivun pituudet. Erikoistuneiden matriisien tilavaativuus voivat olla O(n) tai jopa O(1).</w:t>
+      </w:r>
+    </w:p>
+    <w:p>
+      <w:r>
+        <w:t>Matriisien operaatioiden aikavaativuus riippuu, että onko matriisi erikoistunut. Esimerkiksi kertolaskun aikavaativuus normaaleille</w:t>
+      </w:r>
+      <w:r>
+        <w:t xml:space="preserve"> </w:t>
+      </w:r>
+      <w:r>
+        <w:t>on O(n*m*k) ja alkeismatriiseille O(1).</w:t>
+      </w:r>
       <w:bookmarkStart w:id="0" w:name="_GoBack"/>
       <w:bookmarkEnd w:id="0"/>
     </w:p>
@@ -443,7 +479,6 @@
   <w:style w:type="character" w:default="1" w:styleId="Kappaleenoletusfontti">
     <w:name w:val="Default Paragraph Font"/>
     <w:uiPriority w:val="1"/>
-    <w:semiHidden/>
     <w:unhideWhenUsed/>
   </w:style>
   <w:style w:type="table" w:default="1" w:styleId="Normaalitaulukko">

</xml_diff>